<commit_message>
tried to sort out my image problem
</commit_message>
<xml_diff>
--- a/read me.docx
+++ b/read me.docx
@@ -29,13 +29,13 @@
     </w:p>
     <w:p>
       <w:r>
-        <w:t>Before being given the assignment I used my time wisely in lesson</w:t>
+        <w:t>I used my time wisely in lesson</w:t>
       </w:r>
       <w:r>
         <w:t>s</w:t>
       </w:r>
       <w:r>
-        <w:t xml:space="preserve"> and ensured that I could gain a basic understanding of HTML and CSS to help me progress throughout the process. Also before starting I decide</w:t>
+        <w:t xml:space="preserve"> and ensured that I could gain a basic understanding of HTML and CSS to help me progress throughout the process. I decide</w:t>
       </w:r>
       <w:r>
         <w:t xml:space="preserve">d that I would look at other </w:t>
@@ -206,7 +206,15 @@
         </w:drawing>
       </w:r>
       <w:r>
-        <w:t xml:space="preserve">For my homepage I wanted to create a simplistic but professional looking interface, I wanted a consistent sleek design for the toolbar which will be implemented onto every page. I wanted a prominent logo which would be embedding into the toolbar which give the website a branded image. For the footer I wanted to </w:t>
+        <w:t xml:space="preserve">For my homepage I wanted to create </w:t>
+      </w:r>
+      <w:r>
+        <w:t xml:space="preserve">a simplistic but professional </w:t>
+      </w:r>
+      <w:bookmarkStart w:id="0" w:name="_GoBack"/>
+      <w:bookmarkEnd w:id="0"/>
+      <w:r>
+        <w:t xml:space="preserve">interface, I wanted a consistent sleek design for the toolbar which will be implemented onto every page. I wanted a prominent logo which would be embedding into the toolbar which give the website a branded image. For the footer I wanted to </w:t>
       </w:r>
       <w:r>
         <w:t>be able to link in my social Medias which would help with           self-promotion.</w:t>
@@ -240,7 +248,7 @@
     <w:p>
       <w:r>
         <w:lastRenderedPageBreak/>
-        <w:t>For the CV page I wanted to have a clean and simple look for the page. I wanted the information to be the key element on the page. I wanted to be able to add in a main heading and an introduction to give people an understanding of what this page is all about. The footer, header and navigation stay consistent on this page along with my logo, this give a professional look to the site.</w:t>
+        <w:t xml:space="preserve">For the CV page I wanted to have a clean and simple look for the page. I wanted the information to be the key element on the page. I wanted to be able to add in a main heading and an introduction to give people an understanding of what this page is all about. </w:t>
       </w:r>
     </w:p>
     <w:p>
@@ -336,9 +344,6 @@
       <w:r>
         <w:t xml:space="preserve">uld make it very user friendly, and it was keep in fitting with the sleek professional design implemented throughout. </w:t>
       </w:r>
-      <w:r>
-        <w:t>The footer, header and navigation stay consistent on this page along with my logo, this give a professional look to the site.</w:t>
-      </w:r>
     </w:p>
     <w:p>
       <w:r>
@@ -411,24 +416,832 @@
       </w:r>
     </w:p>
     <w:p/>
-    <w:p>
-      <w:bookmarkStart w:id="0" w:name="_GoBack"/>
-      <w:bookmarkEnd w:id="0"/>
-    </w:p>
-    <w:p/>
-    <w:p/>
-    <w:p/>
-    <w:p/>
-    <w:p/>
+    <w:p/>
+    <w:p/>
+    <w:p/>
+    <w:p/>
+    <w:p/>
+    <w:p/>
+    <w:p>
+      <w:r>
+        <w:t xml:space="preserve">For the bio page, I wanted to be able to tell a story of my journey and I needed the write lay out for this, I wanted a clear heading to tell people what this page is about. I wanted to then have a small </w:t>
+      </w:r>
+    </w:p>
     <w:p>
       <w:r>
         <w:lastRenderedPageBreak/>
+        <w:t xml:space="preserve">For the bio page wireframe I wanted a main heading, a </w:t>
+      </w:r>
+      <w:r>
+        <w:t>paragraph about my story and then I wanted to include pictures which would enhance the story I had planned.</w:t>
+      </w:r>
+    </w:p>
+    <w:p>
+      <w:r>
+        <w:rPr>
+          <w:noProof/>
+          <w:lang w:eastAsia="en-GB"/>
+        </w:rPr>
+        <w:drawing>
+          <wp:anchor distT="0" distB="0" distL="114300" distR="114300" simplePos="0" relativeHeight="251721728" behindDoc="0" locked="0" layoutInCell="1" allowOverlap="1">
+            <wp:simplePos x="0" y="0"/>
+            <wp:positionH relativeFrom="margin">
+              <wp:align>right</wp:align>
+            </wp:positionH>
+            <wp:positionV relativeFrom="paragraph">
+              <wp:posOffset>266700</wp:posOffset>
+            </wp:positionV>
+            <wp:extent cx="5753100" cy="4116739"/>
+            <wp:effectExtent l="0" t="0" r="0" b="0"/>
+            <wp:wrapNone/>
+            <wp:docPr id="7" name="Picture 7"/>
+            <wp:cNvGraphicFramePr>
+              <a:graphicFrameLocks xmlns:a="http://schemas.openxmlformats.org/drawingml/2006/main" noChangeAspect="1"/>
+            </wp:cNvGraphicFramePr>
+            <a:graphic xmlns:a="http://schemas.openxmlformats.org/drawingml/2006/main">
+              <a:graphicData uri="http://schemas.openxmlformats.org/drawingml/2006/picture">
+                <pic:pic xmlns:pic="http://schemas.openxmlformats.org/drawingml/2006/picture">
+                  <pic:nvPicPr>
+                    <pic:cNvPr id="1" name=""/>
+                    <pic:cNvPicPr/>
+                  </pic:nvPicPr>
+                  <pic:blipFill rotWithShape="1">
+                    <a:blip r:embed="rId14">
+                      <a:extLst>
+                        <a:ext uri="{28A0092B-C50C-407E-A947-70E740481C1C}">
+                          <a14:useLocalDpi xmlns:a14="http://schemas.microsoft.com/office/drawing/2010/main" val="0"/>
+                        </a:ext>
+                      </a:extLst>
+                    </a:blip>
+                    <a:srcRect l="21438" t="19211" r="23056" b="10148"/>
+                    <a:stretch/>
+                  </pic:blipFill>
+                  <pic:spPr bwMode="auto">
+                    <a:xfrm>
+                      <a:off x="0" y="0"/>
+                      <a:ext cx="5753100" cy="4116739"/>
+                    </a:xfrm>
+                    <a:prstGeom prst="rect">
+                      <a:avLst/>
+                    </a:prstGeom>
+                    <a:ln>
+                      <a:noFill/>
+                    </a:ln>
+                    <a:extLst>
+                      <a:ext uri="{53640926-AAD7-44D8-BBD7-CCE9431645EC}">
+                        <a14:shadowObscured xmlns:a14="http://schemas.microsoft.com/office/drawing/2010/main"/>
+                      </a:ext>
+                    </a:extLst>
+                  </pic:spPr>
+                </pic:pic>
+              </a:graphicData>
+            </a:graphic>
+            <wp14:sizeRelH relativeFrom="page">
+              <wp14:pctWidth>0</wp14:pctWidth>
+            </wp14:sizeRelH>
+            <wp14:sizeRelV relativeFrom="page">
+              <wp14:pctHeight>0</wp14:pctHeight>
+            </wp14:sizeRelV>
+          </wp:anchor>
+        </w:drawing>
+      </w:r>
+    </w:p>
+    <w:p/>
+    <w:p/>
+    <w:p/>
+    <w:p/>
+    <w:p/>
+    <w:p/>
+    <w:p/>
+    <w:p/>
+    <w:p/>
+    <w:p/>
+    <w:p/>
+    <w:p/>
+    <w:p/>
+    <w:p/>
+    <w:p/>
+    <w:p>
+      <w:pPr>
+        <w:rPr>
+          <w:rFonts w:eastAsia="Times New Roman" w:cstheme="minorHAnsi"/>
+          <w:b/>
+          <w:color w:val="000000"/>
+          <w:u w:val="single"/>
+          <w:lang w:eastAsia="en-GB"/>
+        </w:rPr>
+      </w:pPr>
+      <w:r>
+        <w:rPr>
+          <w:rFonts w:cstheme="minorHAnsi"/>
+          <w:b/>
+          <w:u w:val="single"/>
+        </w:rPr>
+        <w:t>A</w:t>
+      </w:r>
+      <w:r>
+        <w:rPr>
+          <w:rFonts w:eastAsia="Times New Roman" w:cstheme="minorHAnsi"/>
+          <w:b/>
+          <w:color w:val="000000"/>
+          <w:u w:val="single"/>
+          <w:lang w:eastAsia="en-GB"/>
+        </w:rPr>
+        <w:t xml:space="preserve">spects of the work </w:t>
+      </w:r>
+      <w:r>
+        <w:rPr>
+          <w:rFonts w:eastAsia="Times New Roman" w:cstheme="minorHAnsi"/>
+          <w:b/>
+          <w:color w:val="000000"/>
+          <w:u w:val="single"/>
+          <w:lang w:eastAsia="en-GB"/>
+        </w:rPr>
+        <w:t xml:space="preserve">I </w:t>
+      </w:r>
+      <w:r>
+        <w:rPr>
+          <w:rFonts w:eastAsia="Times New Roman" w:cstheme="minorHAnsi"/>
+          <w:b/>
+          <w:color w:val="000000"/>
+          <w:u w:val="single"/>
+          <w:lang w:eastAsia="en-GB"/>
+        </w:rPr>
+        <w:t>correctly implemented</w:t>
+      </w:r>
+      <w:r>
+        <w:rPr>
+          <w:rFonts w:eastAsia="Times New Roman" w:cstheme="minorHAnsi"/>
+          <w:b/>
+          <w:color w:val="000000"/>
+          <w:u w:val="single"/>
+          <w:lang w:eastAsia="en-GB"/>
+        </w:rPr>
         <w:t>:</w:t>
       </w:r>
     </w:p>
-    <w:p/>
+    <w:p>
+      <w:pPr>
+        <w:rPr>
+          <w:rFonts w:eastAsia="Times New Roman" w:cstheme="minorHAnsi"/>
+          <w:color w:val="000000"/>
+          <w:lang w:eastAsia="en-GB"/>
+        </w:rPr>
+      </w:pPr>
+      <w:r>
+        <w:rPr>
+          <w:rFonts w:eastAsia="Times New Roman" w:cstheme="minorHAnsi"/>
+          <w:color w:val="000000"/>
+          <w:u w:val="single"/>
+          <w:lang w:eastAsia="en-GB"/>
+        </w:rPr>
+        <w:t>Keeping a consistent Design on all pages</w:t>
+      </w:r>
+      <w:r>
+        <w:rPr>
+          <w:rFonts w:eastAsia="Times New Roman" w:cstheme="minorHAnsi"/>
+          <w:color w:val="000000"/>
+          <w:lang w:eastAsia="en-GB"/>
+        </w:rPr>
+        <w:t xml:space="preserve"> – I did this by making sure the banner and footer were the same on each page and the background of the main content remained the same also meaning the only thing that changed would be the content on each page.</w:t>
+      </w:r>
+      <w:r>
+        <w:rPr>
+          <w:rFonts w:eastAsia="Times New Roman" w:cstheme="minorHAnsi"/>
+          <w:color w:val="000000"/>
+          <w:lang w:eastAsia="en-GB"/>
+        </w:rPr>
+        <w:t xml:space="preserve"> I researched and found a simplistic but professional looking design tutorial which worked with my website. I also used icons for my social Medias.</w:t>
+      </w:r>
+    </w:p>
+    <w:p>
+      <w:pPr>
+        <w:rPr>
+          <w:rFonts w:eastAsia="Times New Roman" w:cstheme="minorHAnsi"/>
+          <w:color w:val="000000"/>
+          <w:lang w:eastAsia="en-GB"/>
+        </w:rPr>
+      </w:pPr>
+      <w:r>
+        <w:rPr>
+          <w:rFonts w:eastAsia="Times New Roman" w:cstheme="minorHAnsi"/>
+          <w:color w:val="000000"/>
+          <w:lang w:eastAsia="en-GB"/>
+        </w:rPr>
+        <w:t>References:</w:t>
+      </w:r>
+    </w:p>
+    <w:p>
+      <w:pPr>
+        <w:rPr>
+          <w:rFonts w:eastAsia="Times New Roman" w:cstheme="minorHAnsi"/>
+          <w:color w:val="000000"/>
+          <w:lang w:eastAsia="en-GB"/>
+        </w:rPr>
+      </w:pPr>
+      <w:hyperlink r:id="rId15" w:history="1">
+        <w:r>
+          <w:rPr>
+            <w:rStyle w:val="Hyperlink"/>
+            <w:rFonts w:eastAsia="Times New Roman" w:cstheme="minorHAnsi"/>
+            <w:lang w:eastAsia="en-GB"/>
+          </w:rPr>
+          <w:t>http://www.w3schools.com/css/css_navbar.asp</w:t>
+        </w:r>
+      </w:hyperlink>
+    </w:p>
+    <w:p>
+      <w:pPr>
+        <w:rPr>
+          <w:rFonts w:eastAsia="Times New Roman" w:cstheme="minorHAnsi"/>
+          <w:color w:val="000000"/>
+          <w:lang w:eastAsia="en-GB"/>
+        </w:rPr>
+      </w:pPr>
+      <w:hyperlink r:id="rId16" w:history="1">
+        <w:r>
+          <w:rPr>
+            <w:rStyle w:val="Hyperlink"/>
+            <w:rFonts w:eastAsia="Times New Roman" w:cstheme="minorHAnsi"/>
+            <w:lang w:eastAsia="en-GB"/>
+          </w:rPr>
+          <w:t>https://www.iconfinder.com/</w:t>
+        </w:r>
+      </w:hyperlink>
+    </w:p>
+    <w:p>
+      <w:pPr>
+        <w:rPr>
+          <w:rFonts w:eastAsia="Times New Roman" w:cstheme="minorHAnsi"/>
+          <w:color w:val="000000"/>
+          <w:lang w:eastAsia="en-GB"/>
+        </w:rPr>
+      </w:pPr>
+      <w:r>
+        <w:rPr>
+          <w:rFonts w:eastAsia="Times New Roman" w:cstheme="minorHAnsi"/>
+          <w:color w:val="000000"/>
+          <w:u w:val="single"/>
+          <w:lang w:eastAsia="en-GB"/>
+        </w:rPr>
+        <w:t>Using Animation</w:t>
+      </w:r>
+      <w:r>
+        <w:rPr>
+          <w:rFonts w:eastAsia="Times New Roman" w:cstheme="minorHAnsi"/>
+          <w:color w:val="000000"/>
+          <w:lang w:eastAsia="en-GB"/>
+        </w:rPr>
+        <w:t xml:space="preserve"> – I used animation on the index page, with help from Tom in lesson and using part of his code from code pen, I was able to implement this correctly and have a good animation running on the main text of the home page.</w:t>
+      </w:r>
+    </w:p>
+    <w:p>
+      <w:pPr>
+        <w:rPr>
+          <w:rFonts w:eastAsia="Times New Roman" w:cstheme="minorHAnsi"/>
+          <w:color w:val="000000"/>
+          <w:lang w:eastAsia="en-GB"/>
+        </w:rPr>
+      </w:pPr>
+      <w:r>
+        <w:rPr>
+          <w:rFonts w:eastAsia="Times New Roman" w:cstheme="minorHAnsi"/>
+          <w:color w:val="000000"/>
+          <w:lang w:eastAsia="en-GB"/>
+        </w:rPr>
+        <w:t>References:</w:t>
+      </w:r>
+    </w:p>
+    <w:p>
+      <w:pPr>
+        <w:rPr>
+          <w:rFonts w:eastAsia="Times New Roman" w:cstheme="minorHAnsi"/>
+          <w:color w:val="000000"/>
+          <w:lang w:eastAsia="en-GB"/>
+        </w:rPr>
+      </w:pPr>
+      <w:hyperlink r:id="rId17" w:history="1">
+        <w:r>
+          <w:rPr>
+            <w:rStyle w:val="Hyperlink"/>
+            <w:rFonts w:eastAsia="Times New Roman" w:cstheme="minorHAnsi"/>
+            <w:lang w:eastAsia="en-GB"/>
+          </w:rPr>
+          <w:t>http://codepen.io/UoN-ThomasRose/pen/rWYOve</w:t>
+        </w:r>
+      </w:hyperlink>
+    </w:p>
+    <w:p>
+      <w:pPr>
+        <w:rPr>
+          <w:rFonts w:eastAsia="Times New Roman" w:cstheme="minorHAnsi"/>
+          <w:color w:val="000000"/>
+          <w:lang w:eastAsia="en-GB"/>
+        </w:rPr>
+      </w:pPr>
+      <w:r>
+        <w:rPr>
+          <w:rFonts w:eastAsia="Times New Roman" w:cstheme="minorHAnsi"/>
+          <w:color w:val="000000"/>
+          <w:u w:val="single"/>
+          <w:lang w:eastAsia="en-GB"/>
+        </w:rPr>
+        <w:t>Having a favicon</w:t>
+      </w:r>
+      <w:r>
+        <w:rPr>
+          <w:rFonts w:eastAsia="Times New Roman" w:cstheme="minorHAnsi"/>
+          <w:color w:val="000000"/>
+          <w:lang w:eastAsia="en-GB"/>
+        </w:rPr>
+        <w:t xml:space="preserve"> – I made my own favicon using Photoshop and researched how to get it into a</w:t>
+      </w:r>
+      <w:r>
+        <w:rPr>
+          <w:rFonts w:eastAsia="Times New Roman" w:cstheme="minorHAnsi"/>
+          <w:color w:val="000000"/>
+          <w:lang w:eastAsia="en-GB"/>
+        </w:rPr>
+        <w:t>n</w:t>
+      </w:r>
+      <w:r>
+        <w:rPr>
+          <w:rFonts w:eastAsia="Times New Roman" w:cstheme="minorHAnsi"/>
+          <w:color w:val="000000"/>
+          <w:lang w:eastAsia="en-GB"/>
+        </w:rPr>
+        <w:t xml:space="preserve"> </w:t>
+      </w:r>
+      <w:r>
+        <w:rPr>
+          <w:rFonts w:eastAsia="Times New Roman" w:cstheme="minorHAnsi"/>
+          <w:color w:val="000000"/>
+          <w:lang w:eastAsia="en-GB"/>
+        </w:rPr>
+        <w:t>icon format and reduce the size, I also researched how to implement this into my code.</w:t>
+      </w:r>
+    </w:p>
+    <w:p>
+      <w:pPr>
+        <w:rPr>
+          <w:rFonts w:eastAsia="Times New Roman" w:cstheme="minorHAnsi"/>
+          <w:color w:val="000000"/>
+          <w:lang w:eastAsia="en-GB"/>
+        </w:rPr>
+      </w:pPr>
+      <w:r>
+        <w:rPr>
+          <w:rFonts w:eastAsia="Times New Roman" w:cstheme="minorHAnsi"/>
+          <w:color w:val="000000"/>
+          <w:lang w:eastAsia="en-GB"/>
+        </w:rPr>
+        <w:lastRenderedPageBreak/>
+        <w:t>References</w:t>
+      </w:r>
+      <w:r>
+        <w:rPr>
+          <w:rFonts w:eastAsia="Times New Roman" w:cstheme="minorHAnsi"/>
+          <w:color w:val="000000"/>
+          <w:lang w:eastAsia="en-GB"/>
+        </w:rPr>
+        <w:t>:</w:t>
+      </w:r>
+    </w:p>
+    <w:p>
+      <w:pPr>
+        <w:rPr>
+          <w:rFonts w:eastAsia="Times New Roman" w:cstheme="minorHAnsi"/>
+          <w:color w:val="000000"/>
+          <w:lang w:eastAsia="en-GB"/>
+        </w:rPr>
+      </w:pPr>
+      <w:hyperlink r:id="rId18" w:history="1">
+        <w:r>
+          <w:rPr>
+            <w:rStyle w:val="Hyperlink"/>
+            <w:rFonts w:eastAsia="Times New Roman" w:cstheme="minorHAnsi"/>
+            <w:lang w:eastAsia="en-GB"/>
+          </w:rPr>
+          <w:t>http://realfavicongenerator.net</w:t>
+        </w:r>
+      </w:hyperlink>
+    </w:p>
+    <w:p>
+      <w:pPr>
+        <w:rPr>
+          <w:rFonts w:eastAsia="Times New Roman" w:cstheme="minorHAnsi"/>
+          <w:color w:val="000000"/>
+          <w:lang w:eastAsia="en-GB"/>
+        </w:rPr>
+      </w:pPr>
+      <w:hyperlink r:id="rId19" w:history="1">
+        <w:r>
+          <w:rPr>
+            <w:rStyle w:val="Hyperlink"/>
+            <w:rFonts w:eastAsia="Times New Roman" w:cstheme="minorHAnsi"/>
+            <w:lang w:eastAsia="en-GB"/>
+          </w:rPr>
+          <w:t>http://stackoverflow.com/questions/11893478/add-favicon-to-website</w:t>
+        </w:r>
+      </w:hyperlink>
+    </w:p>
+    <w:p>
+      <w:pPr>
+        <w:rPr>
+          <w:rFonts w:eastAsia="Times New Roman" w:cstheme="minorHAnsi"/>
+          <w:color w:val="000000"/>
+          <w:lang w:eastAsia="en-GB"/>
+        </w:rPr>
+      </w:pPr>
+      <w:r>
+        <w:rPr>
+          <w:rFonts w:eastAsia="Times New Roman" w:cstheme="minorHAnsi"/>
+          <w:color w:val="000000"/>
+          <w:u w:val="single"/>
+          <w:lang w:eastAsia="en-GB"/>
+        </w:rPr>
+        <w:t>having a logo</w:t>
+      </w:r>
+      <w:r>
+        <w:rPr>
+          <w:rFonts w:eastAsia="Times New Roman" w:cstheme="minorHAnsi"/>
+          <w:color w:val="000000"/>
+          <w:lang w:eastAsia="en-GB"/>
+        </w:rPr>
+        <w:t xml:space="preserve"> – I created my own logo to sit in the top left corner of the screen, this was to give the website a more branded image, I also made it a link to my homepage like specified in the brief.</w:t>
+      </w:r>
+    </w:p>
+    <w:p>
+      <w:pPr>
+        <w:rPr>
+          <w:rFonts w:eastAsia="Times New Roman" w:cstheme="minorHAnsi"/>
+          <w:color w:val="000000"/>
+          <w:lang w:eastAsia="en-GB"/>
+        </w:rPr>
+      </w:pPr>
+      <w:r>
+        <w:rPr>
+          <w:rFonts w:eastAsia="Times New Roman" w:cstheme="minorHAnsi"/>
+          <w:color w:val="000000"/>
+          <w:u w:val="single"/>
+          <w:lang w:eastAsia="en-GB"/>
+        </w:rPr>
+        <w:t>Optimization of images</w:t>
+      </w:r>
+      <w:r>
+        <w:rPr>
+          <w:rFonts w:eastAsia="Times New Roman" w:cstheme="minorHAnsi"/>
+          <w:color w:val="000000"/>
+          <w:lang w:eastAsia="en-GB"/>
+        </w:rPr>
+        <w:t xml:space="preserve"> – I optimized all my images, reduced the file sizes and gave them all a unique twist by giving a border effect which looks like it is embedded into the background of the website.</w:t>
+      </w:r>
+    </w:p>
+    <w:p>
+      <w:pPr>
+        <w:rPr>
+          <w:rFonts w:eastAsia="Times New Roman" w:cstheme="minorHAnsi"/>
+          <w:color w:val="000000"/>
+          <w:lang w:eastAsia="en-GB"/>
+        </w:rPr>
+      </w:pPr>
+      <w:r>
+        <w:rPr>
+          <w:rFonts w:eastAsia="Times New Roman" w:cstheme="minorHAnsi"/>
+          <w:color w:val="000000"/>
+          <w:u w:val="single"/>
+          <w:lang w:eastAsia="en-GB"/>
+        </w:rPr>
+        <w:t>Using a copyright tag</w:t>
+      </w:r>
+      <w:r>
+        <w:rPr>
+          <w:rFonts w:eastAsia="Times New Roman" w:cstheme="minorHAnsi"/>
+          <w:color w:val="000000"/>
+          <w:lang w:eastAsia="en-GB"/>
+        </w:rPr>
+        <w:t xml:space="preserve"> – I used a copy right tag so that it would give the website a more official and professional feel.</w:t>
+      </w:r>
+    </w:p>
+    <w:p>
+      <w:pPr>
+        <w:rPr>
+          <w:rFonts w:eastAsia="Times New Roman" w:cstheme="minorHAnsi"/>
+          <w:color w:val="000000"/>
+          <w:lang w:eastAsia="en-GB"/>
+        </w:rPr>
+      </w:pPr>
+      <w:r>
+        <w:rPr>
+          <w:rFonts w:eastAsia="Times New Roman" w:cstheme="minorHAnsi"/>
+          <w:color w:val="000000"/>
+          <w:u w:val="single"/>
+          <w:lang w:eastAsia="en-GB"/>
+        </w:rPr>
+        <w:t>Making images links</w:t>
+      </w:r>
+      <w:r>
+        <w:rPr>
+          <w:rFonts w:eastAsia="Times New Roman" w:cstheme="minorHAnsi"/>
+          <w:color w:val="000000"/>
+          <w:lang w:eastAsia="en-GB"/>
+        </w:rPr>
+        <w:t xml:space="preserve"> – In several places I have implemented href’s to create links and enhance the user experience of the website. The first was the logo which was the part of the assignment brief to link back to home page, the second are the social media icons in the footer, they all link to my social medias, then on my CV page I added a few little mail icons next to the words “Further details are available upon request” and these little mail icons link to the contact page, also on the CV page I put my skills which are HTML and CSS and I added logos to represent this, then I made them logos links to take you to what these words mean, this is to make the site more user friendly to novice users. The last place I implemented this is on the bio page as to where I spoke about my time a Google HQ for the website myself and a team created, I attached a picture of the website which I made a link to the actual website.</w:t>
+      </w:r>
+    </w:p>
+    <w:p>
+      <w:pPr>
+        <w:rPr>
+          <w:rFonts w:eastAsia="Times New Roman" w:cstheme="minorHAnsi"/>
+          <w:color w:val="000000"/>
+          <w:lang w:eastAsia="en-GB"/>
+        </w:rPr>
+      </w:pPr>
+      <w:r>
+        <w:rPr>
+          <w:rFonts w:eastAsia="Times New Roman" w:cstheme="minorHAnsi"/>
+          <w:color w:val="000000"/>
+          <w:u w:val="single"/>
+          <w:lang w:eastAsia="en-GB"/>
+        </w:rPr>
+        <w:t>Google API fonts</w:t>
+      </w:r>
+      <w:r>
+        <w:rPr>
+          <w:rFonts w:eastAsia="Times New Roman" w:cstheme="minorHAnsi"/>
+          <w:color w:val="000000"/>
+          <w:lang w:eastAsia="en-GB"/>
+        </w:rPr>
+        <w:t xml:space="preserve"> – I used the google fonts in the correct way and implemented it into the code like requested on the brief, this gave the text on the website a nice fun character whilst keeping the professional quality you would expect of a formal CV.</w:t>
+      </w:r>
+    </w:p>
+    <w:p>
+      <w:pPr>
+        <w:rPr>
+          <w:rFonts w:eastAsia="Times New Roman" w:cstheme="minorHAnsi"/>
+          <w:color w:val="000000"/>
+          <w:lang w:eastAsia="en-GB"/>
+        </w:rPr>
+      </w:pPr>
+      <w:r>
+        <w:rPr>
+          <w:rFonts w:eastAsia="Times New Roman" w:cstheme="minorHAnsi"/>
+          <w:color w:val="000000"/>
+          <w:u w:val="single"/>
+          <w:lang w:eastAsia="en-GB"/>
+        </w:rPr>
+        <w:t>Contact Form</w:t>
+      </w:r>
+      <w:r>
+        <w:rPr>
+          <w:rFonts w:eastAsia="Times New Roman" w:cstheme="minorHAnsi"/>
+          <w:color w:val="000000"/>
+          <w:lang w:eastAsia="en-GB"/>
+        </w:rPr>
+        <w:t xml:space="preserve"> – I </w:t>
+      </w:r>
+      <w:r>
+        <w:rPr>
+          <w:rFonts w:eastAsia="Times New Roman" w:cstheme="minorHAnsi"/>
+          <w:color w:val="000000"/>
+          <w:lang w:eastAsia="en-GB"/>
+        </w:rPr>
+        <w:t>researched contact forms and used what I found out to create my own contact form which is clean and sleek and fits the websites feel.</w:t>
+      </w:r>
+    </w:p>
+    <w:p>
+      <w:pPr>
+        <w:rPr>
+          <w:rFonts w:eastAsia="Times New Roman" w:cstheme="minorHAnsi"/>
+          <w:color w:val="000000"/>
+          <w:u w:val="single"/>
+          <w:lang w:eastAsia="en-GB"/>
+        </w:rPr>
+      </w:pPr>
+      <w:r>
+        <w:rPr>
+          <w:rFonts w:eastAsia="Times New Roman" w:cstheme="minorHAnsi"/>
+          <w:color w:val="000000"/>
+          <w:u w:val="single"/>
+          <w:lang w:eastAsia="en-GB"/>
+        </w:rPr>
+        <w:t>References:</w:t>
+      </w:r>
+    </w:p>
+    <w:p>
+      <w:pPr>
+        <w:rPr>
+          <w:rFonts w:eastAsia="Times New Roman" w:cstheme="minorHAnsi"/>
+          <w:color w:val="000000"/>
+          <w:lang w:eastAsia="en-GB"/>
+        </w:rPr>
+      </w:pPr>
+      <w:hyperlink r:id="rId20" w:history="1">
+        <w:r>
+          <w:rPr>
+            <w:rStyle w:val="Hyperlink"/>
+            <w:rFonts w:eastAsia="Times New Roman" w:cstheme="minorHAnsi"/>
+            <w:lang w:eastAsia="en-GB"/>
+          </w:rPr>
+          <w:t>http://www.w3schools.com/html/html_forms.asp</w:t>
+        </w:r>
+      </w:hyperlink>
+    </w:p>
+    <w:p>
+      <w:pPr>
+        <w:rPr>
+          <w:rFonts w:eastAsia="Times New Roman" w:cstheme="minorHAnsi"/>
+          <w:color w:val="000000"/>
+          <w:lang w:eastAsia="en-GB"/>
+        </w:rPr>
+      </w:pPr>
+      <w:r>
+        <w:rPr>
+          <w:rFonts w:eastAsia="Times New Roman" w:cstheme="minorHAnsi"/>
+          <w:color w:val="000000"/>
+          <w:u w:val="single"/>
+          <w:lang w:eastAsia="en-GB"/>
+        </w:rPr>
+        <w:t>Flex box</w:t>
+      </w:r>
+      <w:r>
+        <w:rPr>
+          <w:rFonts w:eastAsia="Times New Roman" w:cstheme="minorHAnsi"/>
+          <w:color w:val="000000"/>
+          <w:lang w:eastAsia="en-GB"/>
+        </w:rPr>
+        <w:t xml:space="preserve"> – I used what we was taught in lesson to implement flex box into my design making the website more compatible.</w:t>
+      </w:r>
+    </w:p>
+    <w:p>
+      <w:pPr>
+        <w:rPr>
+          <w:rFonts w:eastAsia="Times New Roman" w:cstheme="minorHAnsi"/>
+          <w:b/>
+          <w:color w:val="000000"/>
+          <w:u w:val="single"/>
+          <w:lang w:eastAsia="en-GB"/>
+        </w:rPr>
+      </w:pPr>
+      <w:r>
+        <w:rPr>
+          <w:rFonts w:cstheme="minorHAnsi"/>
+          <w:b/>
+          <w:u w:val="single"/>
+        </w:rPr>
+        <w:t>A</w:t>
+      </w:r>
+      <w:r>
+        <w:rPr>
+          <w:rFonts w:eastAsia="Times New Roman" w:cstheme="minorHAnsi"/>
+          <w:b/>
+          <w:color w:val="000000"/>
+          <w:u w:val="single"/>
+          <w:lang w:eastAsia="en-GB"/>
+        </w:rPr>
+        <w:t xml:space="preserve">spects of the work I </w:t>
+      </w:r>
+      <w:r>
+        <w:rPr>
+          <w:rFonts w:eastAsia="Times New Roman" w:cstheme="minorHAnsi"/>
+          <w:b/>
+          <w:color w:val="000000"/>
+          <w:u w:val="single"/>
+          <w:lang w:eastAsia="en-GB"/>
+        </w:rPr>
+        <w:t xml:space="preserve">did not </w:t>
+      </w:r>
+      <w:r>
+        <w:rPr>
+          <w:rFonts w:eastAsia="Times New Roman" w:cstheme="minorHAnsi"/>
+          <w:b/>
+          <w:color w:val="000000"/>
+          <w:u w:val="single"/>
+          <w:lang w:eastAsia="en-GB"/>
+        </w:rPr>
+        <w:t>correctly implemented:</w:t>
+      </w:r>
+    </w:p>
+    <w:p>
+      <w:pPr>
+        <w:rPr>
+          <w:rFonts w:eastAsia="Times New Roman" w:cstheme="minorHAnsi"/>
+          <w:color w:val="000000"/>
+          <w:lang w:eastAsia="en-GB"/>
+        </w:rPr>
+      </w:pPr>
+      <w:r>
+        <w:rPr>
+          <w:rFonts w:eastAsia="Times New Roman" w:cstheme="minorHAnsi"/>
+          <w:color w:val="000000"/>
+          <w:u w:val="single"/>
+          <w:lang w:eastAsia="en-GB"/>
+        </w:rPr>
+        <w:t>Box model</w:t>
+      </w:r>
+      <w:r>
+        <w:rPr>
+          <w:rFonts w:eastAsia="Times New Roman" w:cstheme="minorHAnsi"/>
+          <w:color w:val="000000"/>
+          <w:lang w:eastAsia="en-GB"/>
+        </w:rPr>
+        <w:t xml:space="preserve"> – given more time I would have liked to have implemented a side by side box style in the main content of the CV page and potentially the bio page.</w:t>
+      </w:r>
+    </w:p>
+    <w:p>
+      <w:pPr>
+        <w:rPr>
+          <w:rFonts w:eastAsia="Times New Roman" w:cstheme="minorHAnsi"/>
+          <w:b/>
+          <w:color w:val="000000"/>
+          <w:u w:val="single"/>
+          <w:lang w:eastAsia="en-GB"/>
+        </w:rPr>
+      </w:pPr>
+      <w:r>
+        <w:rPr>
+          <w:rFonts w:eastAsia="Times New Roman" w:cstheme="minorHAnsi"/>
+          <w:b/>
+          <w:color w:val="000000"/>
+          <w:u w:val="single"/>
+          <w:lang w:eastAsia="en-GB"/>
+        </w:rPr>
+        <w:t>Whom</w:t>
+      </w:r>
+      <w:r>
+        <w:rPr>
+          <w:rFonts w:eastAsia="Times New Roman" w:cstheme="minorHAnsi"/>
+          <w:b/>
+          <w:color w:val="000000"/>
+          <w:u w:val="single"/>
+          <w:lang w:eastAsia="en-GB"/>
+        </w:rPr>
+        <w:t xml:space="preserve"> </w:t>
+      </w:r>
+      <w:r>
+        <w:rPr>
+          <w:rFonts w:eastAsia="Times New Roman" w:cstheme="minorHAnsi"/>
+          <w:b/>
+          <w:color w:val="000000"/>
+          <w:u w:val="single"/>
+          <w:lang w:eastAsia="en-GB"/>
+        </w:rPr>
+        <w:t>I discussed the assignment with:</w:t>
+      </w:r>
+    </w:p>
+    <w:p>
+      <w:r>
+        <w:t>Thasin Miah</w:t>
+      </w:r>
+    </w:p>
+    <w:p>
+      <w:r>
+        <w:t>Allie Cornelius</w:t>
+      </w:r>
+    </w:p>
+    <w:p>
+      <w:pPr>
+        <w:rPr>
+          <w:b/>
+          <w:u w:val="single"/>
+        </w:rPr>
+      </w:pPr>
+      <w:r>
+        <w:rPr>
+          <w:b/>
+          <w:u w:val="single"/>
+        </w:rPr>
+        <w:t>Hours spent on the assignment:</w:t>
+      </w:r>
+    </w:p>
+    <w:p>
+      <w:r>
+        <w:t>I did roughly 8hours on the assignment a week since my first commit to github on the 1</w:t>
+      </w:r>
+      <w:r>
+        <w:rPr>
+          <w:vertAlign w:val="superscript"/>
+        </w:rPr>
+        <w:t>st</w:t>
+      </w:r>
+      <w:r>
+        <w:t xml:space="preserve"> of November</w:t>
+      </w:r>
+      <w:r>
+        <w:t>, this means that I approximately</w:t>
+      </w:r>
+      <w:r>
+        <w:t xml:space="preserve"> spent</w:t>
+      </w:r>
+      <w:r>
+        <w:t xml:space="preserve"> 88</w:t>
+      </w:r>
+      <w:r>
+        <w:t xml:space="preserve"> hours in total working on the assignment.</w:t>
+      </w:r>
+    </w:p>
     <w:sectPr>
-      <w:headerReference w:type="default" r:id="rId14"/>
+      <w:headerReference w:type="default" r:id="rId21"/>
       <w:pgSz w:w="11906" w:h="16838"/>
       <w:pgMar w:top="1440" w:right="1440" w:bottom="1440" w:left="1440" w:header="708" w:footer="708" w:gutter="0"/>
       <w:cols w:space="708"/>
@@ -512,6 +1325,7 @@
         <w:dataBinding w:prefixMappings="xmlns:ns0='http://purl.org/dc/elements/1.1/' xmlns:ns1='http://schemas.openxmlformats.org/package/2006/metadata/core-properties' " w:xpath="/ns1:coreProperties[1]/ns0:title[1]" w:storeItemID="{6C3C8BC8-F283-45AE-878A-BAB7291924A1}"/>
         <w:text/>
       </w:sdtPr>
+      <w:sdtEndPr/>
       <w:sdtContent>
         <w:r>
           <w:rPr>
@@ -541,6 +1355,7 @@
         <w:dataBinding w:prefixMappings="xmlns:ns0='http://purl.org/dc/elements/1.1/' xmlns:ns1='http://schemas.openxmlformats.org/package/2006/metadata/core-properties' " w:xpath="/ns1:coreProperties[1]/ns0:creator[1]" w:storeItemID="{6C3C8BC8-F283-45AE-878A-BAB7291924A1}"/>
         <w:text/>
       </w:sdtPr>
+      <w:sdtEndPr/>
       <w:sdtContent>
         <w:r>
           <w:rPr>
@@ -1294,8 +2109,10 @@
   </w:compat>
   <w:rsids>
     <w:rsidRoot w:val="00CD5395"/>
+    <w:rsid w:val="00273D4F"/>
+    <w:rsid w:val="004E62FF"/>
+    <w:rsid w:val="00B05723"/>
     <w:rsid w:val="00CD5395"/>
-    <w:rsid w:val="00D04F24"/>
   </w:rsids>
   <m:mathPr>
     <m:mathFont m:val="Cambria Math"/>

</xml_diff>